<commit_message>
#155 updated HRS models
Now the models contain a large N
</commit_message>
<xml_diff>
--- a/reports/correlation-2/correlation-2-physical.docx
+++ b/reports/correlation-2/correlation-2-physical.docx
@@ -27,7 +27,7 @@
         <w:t xml:space="preserve"> </w:t>
       </w:r>
       <w:r>
-        <w:t xml:space="preserve">2016-11-07</w:t>
+        <w:t xml:space="preserve">2016-11-11</w:t>
       </w:r>
     </w:p>
     <w:sdt>
@@ -994,145 +994,145 @@
               <w:jc w:val="center"/>
             </w:pPr>
             <w:r>
-              <w:t xml:space="preserve">236</w:t>
-            </w:r>
-          </w:p>
-        </w:tc>
-        <w:tc>
-          <w:p>
-            <w:pPr>
-              <w:pStyle w:val="Compact"/>
-              <w:jc w:val="right"/>
-            </w:pPr>
-            <w:r>
-              <w:t xml:space="preserve">50.22(36.70),</w:t>
-            </w:r>
-            <w:r>
-              <w:t xml:space="preserve"> </w:t>
-            </w:r>
-            <m:oMath>
-              <m:r>
-                <m:rPr/>
-                <m:t>p</m:t>
-              </m:r>
-            </m:oMath>
-            <w:r>
-              <w:t xml:space="preserve">=.17</w:t>
-            </w:r>
-          </w:p>
-        </w:tc>
-        <w:tc>
-          <w:p>
-            <w:pPr>
-              <w:pStyle w:val="Compact"/>
-              <w:jc w:val="left"/>
-            </w:pPr>
-            <w:r>
-              <w:t xml:space="preserve">.11( .08),</w:t>
-            </w:r>
-            <w:r>
-              <w:t xml:space="preserve"> </w:t>
-            </w:r>
-            <m:oMath>
-              <m:r>
-                <m:rPr/>
-                <m:t>p</m:t>
-              </m:r>
-            </m:oMath>
-            <w:r>
-              <w:t xml:space="preserve">=.16</w:t>
-            </w:r>
-          </w:p>
-        </w:tc>
-        <w:tc>
-          <w:p>
-            <w:pPr>
-              <w:pStyle w:val="Compact"/>
-              <w:jc w:val="right"/>
-            </w:pPr>
-            <w:r>
-              <w:t xml:space="preserve">-.18(1.15),</w:t>
-            </w:r>
-            <w:r>
-              <w:t xml:space="preserve"> </w:t>
-            </w:r>
-            <m:oMath>
-              <m:r>
-                <m:rPr/>
-                <m:t>p</m:t>
-              </m:r>
-            </m:oMath>
-            <w:r>
-              <w:t xml:space="preserve">=.87</w:t>
-            </w:r>
-          </w:p>
-        </w:tc>
-        <w:tc>
-          <w:p>
-            <w:pPr>
-              <w:pStyle w:val="Compact"/>
-              <w:jc w:val="left"/>
-            </w:pPr>
-            <w:r>
-              <w:t xml:space="preserve">-.16(1.17),</w:t>
-            </w:r>
-            <w:r>
-              <w:t xml:space="preserve"> </w:t>
-            </w:r>
-            <m:oMath>
-              <m:r>
-                <m:rPr/>
-                <m:t>p</m:t>
-              </m:r>
-            </m:oMath>
-            <w:r>
-              <w:t xml:space="preserve">=.89</w:t>
-            </w:r>
-          </w:p>
-        </w:tc>
-        <w:tc>
-          <w:p>
-            <w:pPr>
-              <w:pStyle w:val="Compact"/>
-              <w:jc w:val="right"/>
-            </w:pPr>
-            <w:r>
-              <w:t xml:space="preserve">25.03(15.29),</w:t>
-            </w:r>
-            <w:r>
-              <w:t xml:space="preserve"> </w:t>
-            </w:r>
-            <m:oMath>
-              <m:r>
-                <m:rPr/>
-                <m:t>p</m:t>
-              </m:r>
-            </m:oMath>
-            <w:r>
-              <w:t xml:space="preserve">=.10</w:t>
-            </w:r>
-          </w:p>
-        </w:tc>
-        <w:tc>
-          <w:p>
-            <w:pPr>
-              <w:pStyle w:val="Compact"/>
-              <w:jc w:val="left"/>
-            </w:pPr>
-            <w:r>
-              <w:t xml:space="preserve">.12( .07),</w:t>
-            </w:r>
-            <w:r>
-              <w:t xml:space="preserve"> </w:t>
-            </w:r>
-            <m:oMath>
-              <m:r>
-                <m:rPr/>
-                <m:t>p</m:t>
-              </m:r>
-            </m:oMath>
-            <w:r>
-              <w:t xml:space="preserve">=.09 .</w:t>
+              <w:t xml:space="preserve">3034</w:t>
+            </w:r>
+          </w:p>
+        </w:tc>
+        <w:tc>
+          <w:p>
+            <w:pPr>
+              <w:pStyle w:val="Compact"/>
+              <w:jc w:val="right"/>
+            </w:pPr>
+            <w:r>
+              <w:t xml:space="preserve">252.65(17.89),</w:t>
+            </w:r>
+            <w:r>
+              <w:t xml:space="preserve"> </w:t>
+            </w:r>
+            <m:oMath>
+              <m:r>
+                <m:rPr/>
+                <m:t>p</m:t>
+              </m:r>
+            </m:oMath>
+            <w:r>
+              <w:t xml:space="preserve">&lt;.01 ***</w:t>
+            </w:r>
+          </w:p>
+        </w:tc>
+        <w:tc>
+          <w:p>
+            <w:pPr>
+              <w:pStyle w:val="Compact"/>
+              <w:jc w:val="left"/>
+            </w:pPr>
+            <w:r>
+              <w:t xml:space="preserve">.38( .02),</w:t>
+            </w:r>
+            <w:r>
+              <w:t xml:space="preserve"> </w:t>
+            </w:r>
+            <m:oMath>
+              <m:r>
+                <m:rPr/>
+                <m:t>p</m:t>
+              </m:r>
+            </m:oMath>
+            <w:r>
+              <w:t xml:space="preserve">&lt;.01 ***</w:t>
+            </w:r>
+          </w:p>
+        </w:tc>
+        <w:tc>
+          <w:p>
+            <w:pPr>
+              <w:pStyle w:val="Compact"/>
+              <w:jc w:val="right"/>
+            </w:pPr>
+            <w:r>
+              <w:t xml:space="preserve">.61( .31),</w:t>
+            </w:r>
+            <w:r>
+              <w:t xml:space="preserve"> </w:t>
+            </w:r>
+            <m:oMath>
+              <m:r>
+                <m:rPr/>
+                <m:t>p</m:t>
+              </m:r>
+            </m:oMath>
+            <w:r>
+              <w:t xml:space="preserve">=.05 *</w:t>
+            </w:r>
+          </w:p>
+        </w:tc>
+        <w:tc>
+          <w:p>
+            <w:pPr>
+              <w:pStyle w:val="Compact"/>
+              <w:jc w:val="left"/>
+            </w:pPr>
+            <w:r>
+              <w:t xml:space="preserve">.34( .17),</w:t>
+            </w:r>
+            <w:r>
+              <w:t xml:space="preserve"> </w:t>
+            </w:r>
+            <m:oMath>
+              <m:r>
+                <m:rPr/>
+                <m:t>p</m:t>
+              </m:r>
+            </m:oMath>
+            <w:r>
+              <w:t xml:space="preserve">=.05 *</w:t>
+            </w:r>
+          </w:p>
+        </w:tc>
+        <w:tc>
+          <w:p>
+            <w:pPr>
+              <w:pStyle w:val="Compact"/>
+              <w:jc w:val="right"/>
+            </w:pPr>
+            <w:r>
+              <w:t xml:space="preserve">18.40(6.45),</w:t>
+            </w:r>
+            <w:r>
+              <w:t xml:space="preserve"> </w:t>
+            </w:r>
+            <m:oMath>
+              <m:r>
+                <m:rPr/>
+                <m:t>p</m:t>
+              </m:r>
+            </m:oMath>
+            <w:r>
+              <w:t xml:space="preserve">&lt;.01 **</w:t>
+            </w:r>
+          </w:p>
+        </w:tc>
+        <w:tc>
+          <w:p>
+            <w:pPr>
+              <w:pStyle w:val="Compact"/>
+              <w:jc w:val="left"/>
+            </w:pPr>
+            <w:r>
+              <w:t xml:space="preserve">.07( .03),</w:t>
+            </w:r>
+            <w:r>
+              <w:t xml:space="preserve"> </w:t>
+            </w:r>
+            <m:oMath>
+              <m:r>
+                <m:rPr/>
+                <m:t>p</m:t>
+              </m:r>
+            </m:oMath>
+            <w:r>
+              <w:t xml:space="preserve">&lt;.01 **</w:t>
             </w:r>
           </w:p>
         </w:tc>
@@ -2282,145 +2282,145 @@
               <w:jc w:val="center"/>
             </w:pPr>
             <w:r>
-              <w:t xml:space="preserve">236</w:t>
-            </w:r>
-          </w:p>
-        </w:tc>
-        <w:tc>
-          <w:p>
-            <w:pPr>
-              <w:pStyle w:val="Compact"/>
-              <w:jc w:val="right"/>
-            </w:pPr>
-            <w:r>
-              <w:t xml:space="preserve">3.90(1.37),</w:t>
-            </w:r>
-            <w:r>
-              <w:t xml:space="preserve"> </w:t>
-            </w:r>
-            <m:oMath>
-              <m:r>
-                <m:rPr/>
-                <m:t>p</m:t>
-              </m:r>
-            </m:oMath>
-            <w:r>
-              <w:t xml:space="preserve">&lt;.01 **</w:t>
-            </w:r>
-          </w:p>
-        </w:tc>
-        <w:tc>
-          <w:p>
-            <w:pPr>
-              <w:pStyle w:val="Compact"/>
-              <w:jc w:val="left"/>
-            </w:pPr>
-            <w:r>
-              <w:t xml:space="preserve">.30( .10),</w:t>
-            </w:r>
-            <w:r>
-              <w:t xml:space="preserve"> </w:t>
-            </w:r>
-            <m:oMath>
-              <m:r>
-                <m:rPr/>
-                <m:t>p</m:t>
-              </m:r>
-            </m:oMath>
-            <w:r>
-              <w:t xml:space="preserve">&lt;.01 **</w:t>
-            </w:r>
-          </w:p>
-        </w:tc>
-        <w:tc>
-          <w:p>
-            <w:pPr>
-              <w:pStyle w:val="Compact"/>
-              <w:jc w:val="right"/>
-            </w:pPr>
-            <w:r>
-              <w:t xml:space="preserve">.13( .06),</w:t>
-            </w:r>
-            <w:r>
-              <w:t xml:space="preserve"> </w:t>
-            </w:r>
-            <m:oMath>
-              <m:r>
-                <m:rPr/>
-                <m:t>p</m:t>
-              </m:r>
-            </m:oMath>
-            <w:r>
-              <w:t xml:space="preserve">=.05 .</w:t>
-            </w:r>
-          </w:p>
-        </w:tc>
-        <w:tc>
-          <w:p>
-            <w:pPr>
-              <w:pStyle w:val="Compact"/>
-              <w:jc w:val="left"/>
-            </w:pPr>
-            <w:r>
-              <w:t xml:space="preserve">.84( .48),</w:t>
-            </w:r>
-            <w:r>
-              <w:t xml:space="preserve"> </w:t>
-            </w:r>
-            <m:oMath>
-              <m:r>
-                <m:rPr/>
-                <m:t>p</m:t>
-              </m:r>
-            </m:oMath>
-            <w:r>
-              <w:t xml:space="preserve">=.08 .</w:t>
-            </w:r>
-          </w:p>
-        </w:tc>
-        <w:tc>
-          <w:p>
-            <w:pPr>
-              <w:pStyle w:val="Compact"/>
-              <w:jc w:val="right"/>
-            </w:pPr>
-            <w:r>
-              <w:t xml:space="preserve">.45( .67),</w:t>
-            </w:r>
-            <w:r>
-              <w:t xml:space="preserve"> </w:t>
-            </w:r>
-            <m:oMath>
-              <m:r>
-                <m:rPr/>
-                <m:t>p</m:t>
-              </m:r>
-            </m:oMath>
-            <w:r>
-              <w:t xml:space="preserve">=.50</w:t>
-            </w:r>
-          </w:p>
-        </w:tc>
-        <w:tc>
-          <w:p>
-            <w:pPr>
-              <w:pStyle w:val="Compact"/>
-              <w:jc w:val="left"/>
-            </w:pPr>
-            <w:r>
-              <w:t xml:space="preserve">.05( .08),</w:t>
-            </w:r>
-            <w:r>
-              <w:t xml:space="preserve"> </w:t>
-            </w:r>
-            <m:oMath>
-              <m:r>
-                <m:rPr/>
-                <m:t>p</m:t>
-              </m:r>
-            </m:oMath>
-            <w:r>
-              <w:t xml:space="preserve">=.50</w:t>
+              <w:t xml:space="preserve">3034</w:t>
+            </w:r>
+          </w:p>
+        </w:tc>
+        <w:tc>
+          <w:p>
+            <w:pPr>
+              <w:pStyle w:val="Compact"/>
+              <w:jc w:val="right"/>
+            </w:pPr>
+            <w:r>
+              <w:t xml:space="preserve">4.54( .71),</w:t>
+            </w:r>
+            <w:r>
+              <w:t xml:space="preserve"> </w:t>
+            </w:r>
+            <m:oMath>
+              <m:r>
+                <m:rPr/>
+                <m:t>p</m:t>
+              </m:r>
+            </m:oMath>
+            <w:r>
+              <w:t xml:space="preserve">&lt;.01 ***</w:t>
+            </w:r>
+          </w:p>
+        </w:tc>
+        <w:tc>
+          <w:p>
+            <w:pPr>
+              <w:pStyle w:val="Compact"/>
+              <w:jc w:val="left"/>
+            </w:pPr>
+            <w:r>
+              <w:t xml:space="preserve">.27( .04),</w:t>
+            </w:r>
+            <w:r>
+              <w:t xml:space="preserve"> </w:t>
+            </w:r>
+            <m:oMath>
+              <m:r>
+                <m:rPr/>
+                <m:t>p</m:t>
+              </m:r>
+            </m:oMath>
+            <w:r>
+              <w:t xml:space="preserve">&lt;.01 ***</w:t>
+            </w:r>
+          </w:p>
+        </w:tc>
+        <w:tc>
+          <w:p>
+            <w:pPr>
+              <w:pStyle w:val="Compact"/>
+              <w:jc w:val="right"/>
+            </w:pPr>
+            <w:r>
+              <w:t xml:space="preserve">.00( .01),</w:t>
+            </w:r>
+            <w:r>
+              <w:t xml:space="preserve"> </w:t>
+            </w:r>
+            <m:oMath>
+              <m:r>
+                <m:rPr/>
+                <m:t>p</m:t>
+              </m:r>
+            </m:oMath>
+            <w:r>
+              <w:t xml:space="preserve">=.75</w:t>
+            </w:r>
+          </w:p>
+        </w:tc>
+        <w:tc>
+          <w:p>
+            <w:pPr>
+              <w:pStyle w:val="Compact"/>
+              <w:jc w:val="left"/>
+            </w:pPr>
+            <w:r>
+              <w:t xml:space="preserve">.10( .32),</w:t>
+            </w:r>
+            <w:r>
+              <w:t xml:space="preserve"> </w:t>
+            </w:r>
+            <m:oMath>
+              <m:r>
+                <m:rPr/>
+                <m:t>p</m:t>
+              </m:r>
+            </m:oMath>
+            <w:r>
+              <w:t xml:space="preserve">=.75</w:t>
+            </w:r>
+          </w:p>
+        </w:tc>
+        <w:tc>
+          <w:p>
+            <w:pPr>
+              <w:pStyle w:val="Compact"/>
+              <w:jc w:val="right"/>
+            </w:pPr>
+            <w:r>
+              <w:t xml:space="preserve">1.06( .32),</w:t>
+            </w:r>
+            <w:r>
+              <w:t xml:space="preserve"> </w:t>
+            </w:r>
+            <m:oMath>
+              <m:r>
+                <m:rPr/>
+                <m:t>p</m:t>
+              </m:r>
+            </m:oMath>
+            <w:r>
+              <w:t xml:space="preserve">&lt;.01 ***</w:t>
+            </w:r>
+          </w:p>
+        </w:tc>
+        <w:tc>
+          <w:p>
+            <w:pPr>
+              <w:pStyle w:val="Compact"/>
+              <w:jc w:val="left"/>
+            </w:pPr>
+            <w:r>
+              <w:t xml:space="preserve">.10( .03),</w:t>
+            </w:r>
+            <w:r>
+              <w:t xml:space="preserve"> </w:t>
+            </w:r>
+            <m:oMath>
+              <m:r>
+                <m:rPr/>
+                <m:t>p</m:t>
+              </m:r>
+            </m:oMath>
+            <w:r>
+              <w:t xml:space="preserve">&lt;.01 ***</w:t>
             </w:r>
           </w:p>
         </w:tc>
@@ -3570,53 +3570,53 @@
               <w:jc w:val="center"/>
             </w:pPr>
             <w:r>
-              <w:t xml:space="preserve">236</w:t>
-            </w:r>
-          </w:p>
-        </w:tc>
-        <w:tc>
-          <w:p>
-            <w:pPr>
-              <w:pStyle w:val="Compact"/>
-              <w:jc w:val="right"/>
-            </w:pPr>
-            <w:r>
-              <w:t xml:space="preserve">.12( .09),</w:t>
-            </w:r>
-            <w:r>
-              <w:t xml:space="preserve"> </w:t>
-            </w:r>
-            <m:oMath>
-              <m:r>
-                <m:rPr/>
-                <m:t>p</m:t>
-              </m:r>
-            </m:oMath>
-            <w:r>
-              <w:t xml:space="preserve">=.18</w:t>
-            </w:r>
-          </w:p>
-        </w:tc>
-        <w:tc>
-          <w:p>
-            <w:pPr>
-              <w:pStyle w:val="Compact"/>
-              <w:jc w:val="left"/>
-            </w:pPr>
-            <w:r>
-              <w:t xml:space="preserve">.15( .11),</w:t>
-            </w:r>
-            <w:r>
-              <w:t xml:space="preserve"> </w:t>
-            </w:r>
-            <m:oMath>
-              <m:r>
-                <m:rPr/>
-                <m:t>p</m:t>
-              </m:r>
-            </m:oMath>
-            <w:r>
-              <w:t xml:space="preserve">=.17</w:t>
+              <w:t xml:space="preserve">3034</w:t>
+            </w:r>
+          </w:p>
+        </w:tc>
+        <w:tc>
+          <w:p>
+            <w:pPr>
+              <w:pStyle w:val="Compact"/>
+              <w:jc w:val="right"/>
+            </w:pPr>
+            <w:r>
+              <w:t xml:space="preserve">.23( .05),</w:t>
+            </w:r>
+            <w:r>
+              <w:t xml:space="preserve"> </w:t>
+            </w:r>
+            <m:oMath>
+              <m:r>
+                <m:rPr/>
+                <m:t>p</m:t>
+              </m:r>
+            </m:oMath>
+            <w:r>
+              <w:t xml:space="preserve">&lt;.01 ***</w:t>
+            </w:r>
+          </w:p>
+        </w:tc>
+        <w:tc>
+          <w:p>
+            <w:pPr>
+              <w:pStyle w:val="Compact"/>
+              <w:jc w:val="left"/>
+            </w:pPr>
+            <w:r>
+              <w:t xml:space="preserve">.22( .05),</w:t>
+            </w:r>
+            <w:r>
+              <w:t xml:space="preserve"> </w:t>
+            </w:r>
+            <m:oMath>
+              <m:r>
+                <m:rPr/>
+                <m:t>p</m:t>
+              </m:r>
+            </m:oMath>
+            <w:r>
+              <w:t xml:space="preserve">&lt;.01 ***</w:t>
             </w:r>
           </w:p>
         </w:tc>
@@ -3639,76 +3639,76 @@
               </m:r>
             </m:oMath>
             <w:r>
-              <w:t xml:space="preserve">=.89</w:t>
-            </w:r>
-          </w:p>
-        </w:tc>
-        <w:tc>
-          <w:p>
-            <w:pPr>
-              <w:pStyle w:val="Compact"/>
-              <w:jc w:val="left"/>
-            </w:pPr>
-            <w:r>
-              <w:t xml:space="preserve">.10( .76),</w:t>
-            </w:r>
-            <w:r>
-              <w:t xml:space="preserve"> </w:t>
-            </w:r>
-            <m:oMath>
-              <m:r>
-                <m:rPr/>
-                <m:t>p</m:t>
-              </m:r>
-            </m:oMath>
-            <w:r>
-              <w:t xml:space="preserve">=.89</w:t>
-            </w:r>
-          </w:p>
-        </w:tc>
-        <w:tc>
-          <w:p>
-            <w:pPr>
-              <w:pStyle w:val="Compact"/>
-              <w:jc w:val="right"/>
-            </w:pPr>
-            <w:r>
-              <w:t xml:space="preserve">.04( .04),</w:t>
-            </w:r>
-            <w:r>
-              <w:t xml:space="preserve"> </w:t>
-            </w:r>
-            <m:oMath>
-              <m:r>
-                <m:rPr/>
-                <m:t>p</m:t>
-              </m:r>
-            </m:oMath>
-            <w:r>
-              <w:t xml:space="preserve">=.39</w:t>
-            </w:r>
-          </w:p>
-        </w:tc>
-        <w:tc>
-          <w:p>
-            <w:pPr>
-              <w:pStyle w:val="Compact"/>
-              <w:jc w:val="left"/>
-            </w:pPr>
-            <w:r>
-              <w:t xml:space="preserve">.06( .07),</w:t>
-            </w:r>
-            <w:r>
-              <w:t xml:space="preserve"> </w:t>
-            </w:r>
-            <m:oMath>
-              <m:r>
-                <m:rPr/>
-                <m:t>p</m:t>
-              </m:r>
-            </m:oMath>
-            <w:r>
-              <w:t xml:space="preserve">=.38</w:t>
+              <w:t xml:space="preserve">=.30</w:t>
+            </w:r>
+          </w:p>
+        </w:tc>
+        <w:tc>
+          <w:p>
+            <w:pPr>
+              <w:pStyle w:val="Compact"/>
+              <w:jc w:val="left"/>
+            </w:pPr>
+            <w:r>
+              <w:t xml:space="preserve">.30( .30),</w:t>
+            </w:r>
+            <w:r>
+              <w:t xml:space="preserve"> </w:t>
+            </w:r>
+            <m:oMath>
+              <m:r>
+                <m:rPr/>
+                <m:t>p</m:t>
+              </m:r>
+            </m:oMath>
+            <w:r>
+              <w:t xml:space="preserve">=.32</w:t>
+            </w:r>
+          </w:p>
+        </w:tc>
+        <w:tc>
+          <w:p>
+            <w:pPr>
+              <w:pStyle w:val="Compact"/>
+              <w:jc w:val="right"/>
+            </w:pPr>
+            <w:r>
+              <w:t xml:space="preserve">.05( .03),</w:t>
+            </w:r>
+            <w:r>
+              <w:t xml:space="preserve"> </w:t>
+            </w:r>
+            <m:oMath>
+              <m:r>
+                <m:rPr/>
+                <m:t>p</m:t>
+              </m:r>
+            </m:oMath>
+            <w:r>
+              <w:t xml:space="preserve">=.07 .</w:t>
+            </w:r>
+          </w:p>
+        </w:tc>
+        <w:tc>
+          <w:p>
+            <w:pPr>
+              <w:pStyle w:val="Compact"/>
+              <w:jc w:val="left"/>
+            </w:pPr>
+            <w:r>
+              <w:t xml:space="preserve">.06( .04),</w:t>
+            </w:r>
+            <w:r>
+              <w:t xml:space="preserve"> </w:t>
+            </w:r>
+            <m:oMath>
+              <m:r>
+                <m:rPr/>
+                <m:t>p</m:t>
+              </m:r>
+            </m:oMath>
+            <w:r>
+              <w:t xml:space="preserve">=.07 .</w:t>
             </w:r>
           </w:p>
         </w:tc>
@@ -5606,18 +5606,110 @@
               <w:jc w:val="center"/>
             </w:pPr>
             <w:r>
-              <w:t xml:space="preserve">285</w:t>
-            </w:r>
-          </w:p>
-        </w:tc>
-        <w:tc>
-          <w:p>
-            <w:pPr>
-              <w:pStyle w:val="Compact"/>
-              <w:jc w:val="right"/>
-            </w:pPr>
-            <w:r>
-              <w:t xml:space="preserve">53.68(17.29),</w:t>
+              <w:t xml:space="preserve">4208</w:t>
+            </w:r>
+          </w:p>
+        </w:tc>
+        <w:tc>
+          <w:p>
+            <w:pPr>
+              <w:pStyle w:val="Compact"/>
+              <w:jc w:val="right"/>
+            </w:pPr>
+            <w:r>
+              <w:t xml:space="preserve">89.96(6.42),</w:t>
+            </w:r>
+            <w:r>
+              <w:t xml:space="preserve"> </w:t>
+            </w:r>
+            <m:oMath>
+              <m:r>
+                <m:rPr/>
+                <m:t>p</m:t>
+              </m:r>
+            </m:oMath>
+            <w:r>
+              <w:t xml:space="preserve">&lt;.01 ***</w:t>
+            </w:r>
+          </w:p>
+        </w:tc>
+        <w:tc>
+          <w:p>
+            <w:pPr>
+              <w:pStyle w:val="Compact"/>
+              <w:jc w:val="left"/>
+            </w:pPr>
+            <w:r>
+              <w:t xml:space="preserve">.33( .02),</w:t>
+            </w:r>
+            <w:r>
+              <w:t xml:space="preserve"> </w:t>
+            </w:r>
+            <m:oMath>
+              <m:r>
+                <m:rPr/>
+                <m:t>p</m:t>
+              </m:r>
+            </m:oMath>
+            <w:r>
+              <w:t xml:space="preserve">&lt;.01 ***</w:t>
+            </w:r>
+          </w:p>
+        </w:tc>
+        <w:tc>
+          <w:p>
+            <w:pPr>
+              <w:pStyle w:val="Compact"/>
+              <w:jc w:val="right"/>
+            </w:pPr>
+            <w:r>
+              <w:t xml:space="preserve">.45( .13),</w:t>
+            </w:r>
+            <w:r>
+              <w:t xml:space="preserve"> </w:t>
+            </w:r>
+            <m:oMath>
+              <m:r>
+                <m:rPr/>
+                <m:t>p</m:t>
+              </m:r>
+            </m:oMath>
+            <w:r>
+              <w:t xml:space="preserve">&lt;.01 ***</w:t>
+            </w:r>
+          </w:p>
+        </w:tc>
+        <w:tc>
+          <w:p>
+            <w:pPr>
+              <w:pStyle w:val="Compact"/>
+              <w:jc w:val="left"/>
+            </w:pPr>
+            <w:r>
+              <w:t xml:space="preserve">.58( .17),</w:t>
+            </w:r>
+            <w:r>
+              <w:t xml:space="preserve"> </w:t>
+            </w:r>
+            <m:oMath>
+              <m:r>
+                <m:rPr/>
+                <m:t>p</m:t>
+              </m:r>
+            </m:oMath>
+            <w:r>
+              <w:t xml:space="preserve">&lt;.01 ***</w:t>
+            </w:r>
+          </w:p>
+        </w:tc>
+        <w:tc>
+          <w:p>
+            <w:pPr>
+              <w:pStyle w:val="Compact"/>
+              <w:jc w:val="right"/>
+            </w:pPr>
+            <w:r>
+              <w:t xml:space="preserve">7.25(2.38),</w:t>
             </w:r>
             <w:r>
               <w:t xml:space="preserve"> </w:t>
@@ -5640,111 +5732,19 @@
               <w:jc w:val="left"/>
             </w:pPr>
             <w:r>
-              <w:t xml:space="preserve">.29( .09),</w:t>
-            </w:r>
-            <w:r>
-              <w:t xml:space="preserve"> </w:t>
-            </w:r>
-            <m:oMath>
-              <m:r>
-                <m:rPr/>
-                <m:t>p</m:t>
-              </m:r>
-            </m:oMath>
-            <w:r>
-              <w:t xml:space="preserve">&lt;.01 ***</w:t>
-            </w:r>
-          </w:p>
-        </w:tc>
-        <w:tc>
-          <w:p>
-            <w:pPr>
-              <w:pStyle w:val="Compact"/>
-              <w:jc w:val="right"/>
-            </w:pPr>
-            <w:r>
-              <w:t xml:space="preserve">-.38( .73),</w:t>
-            </w:r>
-            <w:r>
-              <w:t xml:space="preserve"> </w:t>
-            </w:r>
-            <m:oMath>
-              <m:r>
-                <m:rPr/>
-                <m:t>p</m:t>
-              </m:r>
-            </m:oMath>
-            <w:r>
-              <w:t xml:space="preserve">=.60</w:t>
-            </w:r>
-          </w:p>
-        </w:tc>
-        <w:tc>
-          <w:p>
-            <w:pPr>
-              <w:pStyle w:val="Compact"/>
-              <w:jc w:val="left"/>
-            </w:pPr>
-            <w:r>
-              <w:t xml:space="preserve">-.52(1.12),</w:t>
-            </w:r>
-            <w:r>
-              <w:t xml:space="preserve"> </w:t>
-            </w:r>
-            <m:oMath>
-              <m:r>
-                <m:rPr/>
-                <m:t>p</m:t>
-              </m:r>
-            </m:oMath>
-            <w:r>
-              <w:t xml:space="preserve">=.64</w:t>
-            </w:r>
-          </w:p>
-        </w:tc>
-        <w:tc>
-          <w:p>
-            <w:pPr>
-              <w:pStyle w:val="Compact"/>
-              <w:jc w:val="right"/>
-            </w:pPr>
-            <w:r>
-              <w:t xml:space="preserve">9.96(8.03),</w:t>
-            </w:r>
-            <w:r>
-              <w:t xml:space="preserve"> </w:t>
-            </w:r>
-            <m:oMath>
-              <m:r>
-                <m:rPr/>
-                <m:t>p</m:t>
-              </m:r>
-            </m:oMath>
-            <w:r>
-              <w:t xml:space="preserve">=.21</w:t>
-            </w:r>
-          </w:p>
-        </w:tc>
-        <w:tc>
-          <w:p>
-            <w:pPr>
-              <w:pStyle w:val="Compact"/>
-              <w:jc w:val="left"/>
-            </w:pPr>
-            <w:r>
-              <w:t xml:space="preserve">.08( .07),</w:t>
-            </w:r>
-            <w:r>
-              <w:t xml:space="preserve"> </w:t>
-            </w:r>
-            <m:oMath>
-              <m:r>
-                <m:rPr/>
-                <m:t>p</m:t>
-              </m:r>
-            </m:oMath>
-            <w:r>
-              <w:t xml:space="preserve">=.22</w:t>
+              <w:t xml:space="preserve">.06( .02),</w:t>
+            </w:r>
+            <w:r>
+              <w:t xml:space="preserve"> </w:t>
+            </w:r>
+            <m:oMath>
+              <m:r>
+                <m:rPr/>
+                <m:t>p</m:t>
+              </m:r>
+            </m:oMath>
+            <w:r>
+              <w:t xml:space="preserve">&lt;.01 **</w:t>
             </w:r>
           </w:p>
         </w:tc>
@@ -6894,145 +6894,145 @@
               <w:jc w:val="center"/>
             </w:pPr>
             <w:r>
-              <w:t xml:space="preserve">285</w:t>
-            </w:r>
-          </w:p>
-        </w:tc>
-        <w:tc>
-          <w:p>
-            <w:pPr>
-              <w:pStyle w:val="Compact"/>
-              <w:jc w:val="right"/>
-            </w:pPr>
-            <w:r>
-              <w:t xml:space="preserve">2.10( .88),</w:t>
-            </w:r>
-            <w:r>
-              <w:t xml:space="preserve"> </w:t>
-            </w:r>
-            <m:oMath>
-              <m:r>
-                <m:rPr/>
-                <m:t>p</m:t>
-              </m:r>
-            </m:oMath>
-            <w:r>
-              <w:t xml:space="preserve">=.02 *</w:t>
-            </w:r>
-          </w:p>
-        </w:tc>
-        <w:tc>
-          <w:p>
-            <w:pPr>
-              <w:pStyle w:val="Compact"/>
-              <w:jc w:val="left"/>
-            </w:pPr>
-            <w:r>
-              <w:t xml:space="preserve">.29( .11),</w:t>
-            </w:r>
-            <w:r>
-              <w:t xml:space="preserve"> </w:t>
-            </w:r>
-            <m:oMath>
-              <m:r>
-                <m:rPr/>
-                <m:t>p</m:t>
-              </m:r>
-            </m:oMath>
-            <w:r>
-              <w:t xml:space="preserve">=.01 *</w:t>
-            </w:r>
-          </w:p>
-        </w:tc>
-        <w:tc>
-          <w:p>
-            <w:pPr>
-              <w:pStyle w:val="Compact"/>
-              <w:jc w:val="right"/>
-            </w:pPr>
-            <w:r>
-              <w:t xml:space="preserve">.02( .04),</w:t>
-            </w:r>
-            <w:r>
-              <w:t xml:space="preserve"> </w:t>
-            </w:r>
-            <m:oMath>
-              <m:r>
-                <m:rPr/>
-                <m:t>p</m:t>
-              </m:r>
-            </m:oMath>
-            <w:r>
-              <w:t xml:space="preserve">=.63</w:t>
-            </w:r>
-          </w:p>
-        </w:tc>
-        <w:tc>
-          <w:p>
-            <w:pPr>
-              <w:pStyle w:val="Compact"/>
-              <w:jc w:val="left"/>
-            </w:pPr>
-            <w:r>
-              <w:t xml:space="preserve">.58(1.21),</w:t>
-            </w:r>
-            <w:r>
-              <w:t xml:space="preserve"> </w:t>
-            </w:r>
-            <m:oMath>
-              <m:r>
-                <m:rPr/>
-                <m:t>p</m:t>
-              </m:r>
-            </m:oMath>
-            <w:r>
-              <w:t xml:space="preserve">=.63</w:t>
-            </w:r>
-          </w:p>
-        </w:tc>
-        <w:tc>
-          <w:p>
-            <w:pPr>
-              <w:pStyle w:val="Compact"/>
-              <w:jc w:val="right"/>
-            </w:pPr>
-            <w:r>
-              <w:t xml:space="preserve">.96( .42),</w:t>
-            </w:r>
-            <w:r>
-              <w:t xml:space="preserve"> </w:t>
-            </w:r>
-            <m:oMath>
-              <m:r>
-                <m:rPr/>
-                <m:t>p</m:t>
-              </m:r>
-            </m:oMath>
-            <w:r>
-              <w:t xml:space="preserve">=.02 *</w:t>
-            </w:r>
-          </w:p>
-        </w:tc>
-        <w:tc>
-          <w:p>
-            <w:pPr>
-              <w:pStyle w:val="Compact"/>
-              <w:jc w:val="left"/>
-            </w:pPr>
-            <w:r>
-              <w:t xml:space="preserve">.14( .06),</w:t>
-            </w:r>
-            <w:r>
-              <w:t xml:space="preserve"> </w:t>
-            </w:r>
-            <m:oMath>
-              <m:r>
-                <m:rPr/>
-                <m:t>p</m:t>
-              </m:r>
-            </m:oMath>
-            <w:r>
-              <w:t xml:space="preserve">=.02 *</w:t>
+              <w:t xml:space="preserve">4208</w:t>
+            </w:r>
+          </w:p>
+        </w:tc>
+        <w:tc>
+          <w:p>
+            <w:pPr>
+              <w:pStyle w:val="Compact"/>
+              <w:jc w:val="right"/>
+            </w:pPr>
+            <w:r>
+              <w:t xml:space="preserve">3.38( .39),</w:t>
+            </w:r>
+            <w:r>
+              <w:t xml:space="preserve"> </w:t>
+            </w:r>
+            <m:oMath>
+              <m:r>
+                <m:rPr/>
+                <m:t>p</m:t>
+              </m:r>
+            </m:oMath>
+            <w:r>
+              <w:t xml:space="preserve">&lt;.01 ***</w:t>
+            </w:r>
+          </w:p>
+        </w:tc>
+        <w:tc>
+          <w:p>
+            <w:pPr>
+              <w:pStyle w:val="Compact"/>
+              <w:jc w:val="left"/>
+            </w:pPr>
+            <w:r>
+              <w:t xml:space="preserve">.34( .04),</w:t>
+            </w:r>
+            <w:r>
+              <w:t xml:space="preserve"> </w:t>
+            </w:r>
+            <m:oMath>
+              <m:r>
+                <m:rPr/>
+                <m:t>p</m:t>
+              </m:r>
+            </m:oMath>
+            <w:r>
+              <w:t xml:space="preserve">&lt;.01 ***</w:t>
+            </w:r>
+          </w:p>
+        </w:tc>
+        <w:tc>
+          <w:p>
+            <w:pPr>
+              <w:pStyle w:val="Compact"/>
+              <w:jc w:val="right"/>
+            </w:pPr>
+            <w:r>
+              <w:t xml:space="preserve">-.01( .01),</w:t>
+            </w:r>
+            <w:r>
+              <w:t xml:space="preserve"> </w:t>
+            </w:r>
+            <m:oMath>
+              <m:r>
+                <m:rPr/>
+                <m:t>p</m:t>
+              </m:r>
+            </m:oMath>
+            <w:r>
+              <w:t xml:space="preserve">=.27</w:t>
+            </w:r>
+          </w:p>
+        </w:tc>
+        <w:tc>
+          <w:p>
+            <w:pPr>
+              <w:pStyle w:val="Compact"/>
+              <w:jc w:val="left"/>
+            </w:pPr>
+            <w:r>
+              <w:t xml:space="preserve">-.23( .21),</w:t>
+            </w:r>
+            <w:r>
+              <w:t xml:space="preserve"> </w:t>
+            </w:r>
+            <m:oMath>
+              <m:r>
+                <m:rPr/>
+                <m:t>p</m:t>
+              </m:r>
+            </m:oMath>
+            <w:r>
+              <w:t xml:space="preserve">=.27</w:t>
+            </w:r>
+          </w:p>
+        </w:tc>
+        <w:tc>
+          <w:p>
+            <w:pPr>
+              <w:pStyle w:val="Compact"/>
+              <w:jc w:val="right"/>
+            </w:pPr>
+            <w:r>
+              <w:t xml:space="preserve">.92( .17),</w:t>
+            </w:r>
+            <w:r>
+              <w:t xml:space="preserve"> </w:t>
+            </w:r>
+            <m:oMath>
+              <m:r>
+                <m:rPr/>
+                <m:t>p</m:t>
+              </m:r>
+            </m:oMath>
+            <w:r>
+              <w:t xml:space="preserve">&lt;.01 ***</w:t>
+            </w:r>
+          </w:p>
+        </w:tc>
+        <w:tc>
+          <w:p>
+            <w:pPr>
+              <w:pStyle w:val="Compact"/>
+              <w:jc w:val="left"/>
+            </w:pPr>
+            <w:r>
+              <w:t xml:space="preserve">.13( .02),</w:t>
+            </w:r>
+            <w:r>
+              <w:t xml:space="preserve"> </w:t>
+            </w:r>
+            <m:oMath>
+              <m:r>
+                <m:rPr/>
+                <m:t>p</m:t>
+              </m:r>
+            </m:oMath>
+            <w:r>
+              <w:t xml:space="preserve">&lt;.01 ***</w:t>
             </w:r>
           </w:p>
         </w:tc>
@@ -7998,53 +7998,53 @@
               <w:jc w:val="center"/>
             </w:pPr>
             <w:r>
-              <w:t xml:space="preserve">285</w:t>
-            </w:r>
-          </w:p>
-        </w:tc>
-        <w:tc>
-          <w:p>
-            <w:pPr>
-              <w:pStyle w:val="Compact"/>
-              <w:jc w:val="right"/>
-            </w:pPr>
-            <w:r>
-              <w:t xml:space="preserve">.09( .06),</w:t>
-            </w:r>
-            <w:r>
-              <w:t xml:space="preserve"> </w:t>
-            </w:r>
-            <m:oMath>
-              <m:r>
-                <m:rPr/>
-                <m:t>p</m:t>
-              </m:r>
-            </m:oMath>
-            <w:r>
-              <w:t xml:space="preserve">=.12</w:t>
-            </w:r>
-          </w:p>
-        </w:tc>
-        <w:tc>
-          <w:p>
-            <w:pPr>
-              <w:pStyle w:val="Compact"/>
-              <w:jc w:val="left"/>
-            </w:pPr>
-            <w:r>
-              <w:t xml:space="preserve">.21( .13),</w:t>
-            </w:r>
-            <w:r>
-              <w:t xml:space="preserve"> </w:t>
-            </w:r>
-            <m:oMath>
-              <m:r>
-                <m:rPr/>
-                <m:t>p</m:t>
-              </m:r>
-            </m:oMath>
-            <w:r>
-              <w:t xml:space="preserve">=.12</w:t>
+              <w:t xml:space="preserve">4208</w:t>
+            </w:r>
+          </w:p>
+        </w:tc>
+        <w:tc>
+          <w:p>
+            <w:pPr>
+              <w:pStyle w:val="Compact"/>
+              <w:jc w:val="right"/>
+            </w:pPr>
+            <w:r>
+              <w:t xml:space="preserve">.17( .03),</w:t>
+            </w:r>
+            <w:r>
+              <w:t xml:space="preserve"> </w:t>
+            </w:r>
+            <m:oMath>
+              <m:r>
+                <m:rPr/>
+                <m:t>p</m:t>
+              </m:r>
+            </m:oMath>
+            <w:r>
+              <w:t xml:space="preserve">&lt;.01 ***</w:t>
+            </w:r>
+          </w:p>
+        </w:tc>
+        <w:tc>
+          <w:p>
+            <w:pPr>
+              <w:pStyle w:val="Compact"/>
+              <w:jc w:val="left"/>
+            </w:pPr>
+            <w:r>
+              <w:t xml:space="preserve">.26( .04),</w:t>
+            </w:r>
+            <w:r>
+              <w:t xml:space="preserve"> </w:t>
+            </w:r>
+            <m:oMath>
+              <m:r>
+                <m:rPr/>
+                <m:t>p</m:t>
+              </m:r>
+            </m:oMath>
+            <w:r>
+              <w:t xml:space="preserve">&lt;.01 ***</w:t>
             </w:r>
           </w:p>
         </w:tc>
@@ -8067,76 +8067,76 @@
               </m:r>
             </m:oMath>
             <w:r>
-              <w:t xml:space="preserve">=.90</w:t>
-            </w:r>
-          </w:p>
-        </w:tc>
-        <w:tc>
-          <w:p>
-            <w:pPr>
-              <w:pStyle w:val="Compact"/>
-              <w:jc w:val="left"/>
-            </w:pPr>
-            <w:r>
-              <w:t xml:space="preserve">.13(1.00),</w:t>
-            </w:r>
-            <w:r>
-              <w:t xml:space="preserve"> </w:t>
-            </w:r>
-            <m:oMath>
-              <m:r>
-                <m:rPr/>
-                <m:t>p</m:t>
-              </m:r>
-            </m:oMath>
-            <w:r>
-              <w:t xml:space="preserve">=.90</w:t>
-            </w:r>
-          </w:p>
-        </w:tc>
-        <w:tc>
-          <w:p>
-            <w:pPr>
-              <w:pStyle w:val="Compact"/>
-              <w:jc w:val="right"/>
-            </w:pPr>
-            <w:r>
-              <w:t xml:space="preserve">.01( .02),</w:t>
-            </w:r>
-            <w:r>
-              <w:t xml:space="preserve"> </w:t>
-            </w:r>
-            <m:oMath>
-              <m:r>
-                <m:rPr/>
-                <m:t>p</m:t>
-              </m:r>
-            </m:oMath>
-            <w:r>
-              <w:t xml:space="preserve">=.72</w:t>
-            </w:r>
-          </w:p>
-        </w:tc>
-        <w:tc>
-          <w:p>
-            <w:pPr>
-              <w:pStyle w:val="Compact"/>
-              <w:jc w:val="left"/>
-            </w:pPr>
-            <w:r>
-              <w:t xml:space="preserve">.02( .05),</w:t>
-            </w:r>
-            <w:r>
-              <w:t xml:space="preserve"> </w:t>
-            </w:r>
-            <m:oMath>
-              <m:r>
-                <m:rPr/>
-                <m:t>p</m:t>
-              </m:r>
-            </m:oMath>
-            <w:r>
-              <w:t xml:space="preserve">=.72</w:t>
+              <w:t xml:space="preserve">=.82</w:t>
+            </w:r>
+          </w:p>
+        </w:tc>
+        <w:tc>
+          <w:p>
+            <w:pPr>
+              <w:pStyle w:val="Compact"/>
+              <w:jc w:val="left"/>
+            </w:pPr>
+            <w:r>
+              <w:t xml:space="preserve">-.05( .21),</w:t>
+            </w:r>
+            <w:r>
+              <w:t xml:space="preserve"> </w:t>
+            </w:r>
+            <m:oMath>
+              <m:r>
+                <m:rPr/>
+                <m:t>p</m:t>
+              </m:r>
+            </m:oMath>
+            <w:r>
+              <w:t xml:space="preserve">=.82</w:t>
+            </w:r>
+          </w:p>
+        </w:tc>
+        <w:tc>
+          <w:p>
+            <w:pPr>
+              <w:pStyle w:val="Compact"/>
+              <w:jc w:val="right"/>
+            </w:pPr>
+            <w:r>
+              <w:t xml:space="preserve">.05( .01),</w:t>
+            </w:r>
+            <w:r>
+              <w:t xml:space="preserve"> </w:t>
+            </w:r>
+            <m:oMath>
+              <m:r>
+                <m:rPr/>
+                <m:t>p</m:t>
+              </m:r>
+            </m:oMath>
+            <w:r>
+              <w:t xml:space="preserve">&lt;.01 ***</w:t>
+            </w:r>
+          </w:p>
+        </w:tc>
+        <w:tc>
+          <w:p>
+            <w:pPr>
+              <w:pStyle w:val="Compact"/>
+              <w:jc w:val="left"/>
+            </w:pPr>
+            <w:r>
+              <w:t xml:space="preserve">.10( .02),</w:t>
+            </w:r>
+            <w:r>
+              <w:t xml:space="preserve"> </w:t>
+            </w:r>
+            <m:oMath>
+              <m:r>
+                <m:rPr/>
+                <m:t>p</m:t>
+              </m:r>
+            </m:oMath>
+            <w:r>
+              <w:t xml:space="preserve">&lt;.01 ***</w:t>
             </w:r>
           </w:p>
         </w:tc>
@@ -9845,76 +9845,76 @@
               <w:jc w:val="center"/>
             </w:pPr>
             <w:r>
-              <w:t xml:space="preserve">236</w:t>
-            </w:r>
-          </w:p>
-        </w:tc>
-        <w:tc>
-          <w:p>
-            <w:pPr>
-              <w:pStyle w:val="Compact"/>
-              <w:jc w:val="left"/>
-            </w:pPr>
-            <w:r>
-              <w:t xml:space="preserve">.11( .08),</w:t>
-            </w:r>
-            <w:r>
-              <w:t xml:space="preserve"> </w:t>
-            </w:r>
-            <m:oMath>
-              <m:r>
-                <m:rPr/>
-                <m:t>p</m:t>
-              </m:r>
-            </m:oMath>
-            <w:r>
-              <w:t xml:space="preserve">=.16</w:t>
-            </w:r>
-          </w:p>
-        </w:tc>
-        <w:tc>
-          <w:p>
-            <w:pPr>
-              <w:pStyle w:val="Compact"/>
-              <w:jc w:val="left"/>
-            </w:pPr>
-            <w:r>
-              <w:t xml:space="preserve">-.16(1.17),</w:t>
-            </w:r>
-            <w:r>
-              <w:t xml:space="preserve"> </w:t>
-            </w:r>
-            <m:oMath>
-              <m:r>
-                <m:rPr/>
-                <m:t>p</m:t>
-              </m:r>
-            </m:oMath>
-            <w:r>
-              <w:t xml:space="preserve">=.89</w:t>
-            </w:r>
-          </w:p>
-        </w:tc>
-        <w:tc>
-          <w:p>
-            <w:pPr>
-              <w:pStyle w:val="Compact"/>
-              <w:jc w:val="left"/>
-            </w:pPr>
-            <w:r>
-              <w:t xml:space="preserve">.12( .07),</w:t>
-            </w:r>
-            <w:r>
-              <w:t xml:space="preserve"> </w:t>
-            </w:r>
-            <m:oMath>
-              <m:r>
-                <m:rPr/>
-                <m:t>p</m:t>
-              </m:r>
-            </m:oMath>
-            <w:r>
-              <w:t xml:space="preserve">=.09 .</w:t>
+              <w:t xml:space="preserve">3034</w:t>
+            </w:r>
+          </w:p>
+        </w:tc>
+        <w:tc>
+          <w:p>
+            <w:pPr>
+              <w:pStyle w:val="Compact"/>
+              <w:jc w:val="left"/>
+            </w:pPr>
+            <w:r>
+              <w:t xml:space="preserve">.38( .02),</w:t>
+            </w:r>
+            <w:r>
+              <w:t xml:space="preserve"> </w:t>
+            </w:r>
+            <m:oMath>
+              <m:r>
+                <m:rPr/>
+                <m:t>p</m:t>
+              </m:r>
+            </m:oMath>
+            <w:r>
+              <w:t xml:space="preserve">&lt;.01 ***</w:t>
+            </w:r>
+          </w:p>
+        </w:tc>
+        <w:tc>
+          <w:p>
+            <w:pPr>
+              <w:pStyle w:val="Compact"/>
+              <w:jc w:val="left"/>
+            </w:pPr>
+            <w:r>
+              <w:t xml:space="preserve">.34( .17),</w:t>
+            </w:r>
+            <w:r>
+              <w:t xml:space="preserve"> </w:t>
+            </w:r>
+            <m:oMath>
+              <m:r>
+                <m:rPr/>
+                <m:t>p</m:t>
+              </m:r>
+            </m:oMath>
+            <w:r>
+              <w:t xml:space="preserve">=.05 *</w:t>
+            </w:r>
+          </w:p>
+        </w:tc>
+        <w:tc>
+          <w:p>
+            <w:pPr>
+              <w:pStyle w:val="Compact"/>
+              <w:jc w:val="left"/>
+            </w:pPr>
+            <w:r>
+              <w:t xml:space="preserve">.07( .03),</w:t>
+            </w:r>
+            <w:r>
+              <w:t xml:space="preserve"> </w:t>
+            </w:r>
+            <m:oMath>
+              <m:r>
+                <m:rPr/>
+                <m:t>p</m:t>
+              </m:r>
+            </m:oMath>
+            <w:r>
+              <w:t xml:space="preserve">&lt;.01 **</w:t>
             </w:r>
           </w:p>
         </w:tc>
@@ -10650,76 +10650,76 @@
               <w:jc w:val="center"/>
             </w:pPr>
             <w:r>
-              <w:t xml:space="preserve">236</w:t>
-            </w:r>
-          </w:p>
-        </w:tc>
-        <w:tc>
-          <w:p>
-            <w:pPr>
-              <w:pStyle w:val="Compact"/>
-              <w:jc w:val="left"/>
-            </w:pPr>
-            <w:r>
-              <w:t xml:space="preserve">.30( .10),</w:t>
-            </w:r>
-            <w:r>
-              <w:t xml:space="preserve"> </w:t>
-            </w:r>
-            <m:oMath>
-              <m:r>
-                <m:rPr/>
-                <m:t>p</m:t>
-              </m:r>
-            </m:oMath>
-            <w:r>
-              <w:t xml:space="preserve">&lt;.01 **</w:t>
-            </w:r>
-          </w:p>
-        </w:tc>
-        <w:tc>
-          <w:p>
-            <w:pPr>
-              <w:pStyle w:val="Compact"/>
-              <w:jc w:val="left"/>
-            </w:pPr>
-            <w:r>
-              <w:t xml:space="preserve">.84( .48),</w:t>
-            </w:r>
-            <w:r>
-              <w:t xml:space="preserve"> </w:t>
-            </w:r>
-            <m:oMath>
-              <m:r>
-                <m:rPr/>
-                <m:t>p</m:t>
-              </m:r>
-            </m:oMath>
-            <w:r>
-              <w:t xml:space="preserve">=.08 .</w:t>
-            </w:r>
-          </w:p>
-        </w:tc>
-        <w:tc>
-          <w:p>
-            <w:pPr>
-              <w:pStyle w:val="Compact"/>
-              <w:jc w:val="left"/>
-            </w:pPr>
-            <w:r>
-              <w:t xml:space="preserve">.05( .08),</w:t>
-            </w:r>
-            <w:r>
-              <w:t xml:space="preserve"> </w:t>
-            </w:r>
-            <m:oMath>
-              <m:r>
-                <m:rPr/>
-                <m:t>p</m:t>
-              </m:r>
-            </m:oMath>
-            <w:r>
-              <w:t xml:space="preserve">=.50</w:t>
+              <w:t xml:space="preserve">3034</w:t>
+            </w:r>
+          </w:p>
+        </w:tc>
+        <w:tc>
+          <w:p>
+            <w:pPr>
+              <w:pStyle w:val="Compact"/>
+              <w:jc w:val="left"/>
+            </w:pPr>
+            <w:r>
+              <w:t xml:space="preserve">.27( .04),</w:t>
+            </w:r>
+            <w:r>
+              <w:t xml:space="preserve"> </w:t>
+            </w:r>
+            <m:oMath>
+              <m:r>
+                <m:rPr/>
+                <m:t>p</m:t>
+              </m:r>
+            </m:oMath>
+            <w:r>
+              <w:t xml:space="preserve">&lt;.01 ***</w:t>
+            </w:r>
+          </w:p>
+        </w:tc>
+        <w:tc>
+          <w:p>
+            <w:pPr>
+              <w:pStyle w:val="Compact"/>
+              <w:jc w:val="left"/>
+            </w:pPr>
+            <w:r>
+              <w:t xml:space="preserve">.10( .32),</w:t>
+            </w:r>
+            <w:r>
+              <w:t xml:space="preserve"> </w:t>
+            </w:r>
+            <m:oMath>
+              <m:r>
+                <m:rPr/>
+                <m:t>p</m:t>
+              </m:r>
+            </m:oMath>
+            <w:r>
+              <w:t xml:space="preserve">=.75</w:t>
+            </w:r>
+          </w:p>
+        </w:tc>
+        <w:tc>
+          <w:p>
+            <w:pPr>
+              <w:pStyle w:val="Compact"/>
+              <w:jc w:val="left"/>
+            </w:pPr>
+            <w:r>
+              <w:t xml:space="preserve">.10( .03),</w:t>
+            </w:r>
+            <w:r>
+              <w:t xml:space="preserve"> </w:t>
+            </w:r>
+            <m:oMath>
+              <m:r>
+                <m:rPr/>
+                <m:t>p</m:t>
+              </m:r>
+            </m:oMath>
+            <w:r>
+              <w:t xml:space="preserve">&lt;.01 ***</w:t>
             </w:r>
           </w:p>
         </w:tc>
@@ -11455,76 +11455,76 @@
               <w:jc w:val="center"/>
             </w:pPr>
             <w:r>
-              <w:t xml:space="preserve">236</w:t>
-            </w:r>
-          </w:p>
-        </w:tc>
-        <w:tc>
-          <w:p>
-            <w:pPr>
-              <w:pStyle w:val="Compact"/>
-              <w:jc w:val="left"/>
-            </w:pPr>
-            <w:r>
-              <w:t xml:space="preserve">.15( .11),</w:t>
-            </w:r>
-            <w:r>
-              <w:t xml:space="preserve"> </w:t>
-            </w:r>
-            <m:oMath>
-              <m:r>
-                <m:rPr/>
-                <m:t>p</m:t>
-              </m:r>
-            </m:oMath>
-            <w:r>
-              <w:t xml:space="preserve">=.17</w:t>
-            </w:r>
-          </w:p>
-        </w:tc>
-        <w:tc>
-          <w:p>
-            <w:pPr>
-              <w:pStyle w:val="Compact"/>
-              <w:jc w:val="left"/>
-            </w:pPr>
-            <w:r>
-              <w:t xml:space="preserve">.10( .76),</w:t>
-            </w:r>
-            <w:r>
-              <w:t xml:space="preserve"> </w:t>
-            </w:r>
-            <m:oMath>
-              <m:r>
-                <m:rPr/>
-                <m:t>p</m:t>
-              </m:r>
-            </m:oMath>
-            <w:r>
-              <w:t xml:space="preserve">=.89</w:t>
-            </w:r>
-          </w:p>
-        </w:tc>
-        <w:tc>
-          <w:p>
-            <w:pPr>
-              <w:pStyle w:val="Compact"/>
-              <w:jc w:val="left"/>
-            </w:pPr>
-            <w:r>
-              <w:t xml:space="preserve">.06( .07),</w:t>
-            </w:r>
-            <w:r>
-              <w:t xml:space="preserve"> </w:t>
-            </w:r>
-            <m:oMath>
-              <m:r>
-                <m:rPr/>
-                <m:t>p</m:t>
-              </m:r>
-            </m:oMath>
-            <w:r>
-              <w:t xml:space="preserve">=.38</w:t>
+              <w:t xml:space="preserve">3034</w:t>
+            </w:r>
+          </w:p>
+        </w:tc>
+        <w:tc>
+          <w:p>
+            <w:pPr>
+              <w:pStyle w:val="Compact"/>
+              <w:jc w:val="left"/>
+            </w:pPr>
+            <w:r>
+              <w:t xml:space="preserve">.22( .05),</w:t>
+            </w:r>
+            <w:r>
+              <w:t xml:space="preserve"> </w:t>
+            </w:r>
+            <m:oMath>
+              <m:r>
+                <m:rPr/>
+                <m:t>p</m:t>
+              </m:r>
+            </m:oMath>
+            <w:r>
+              <w:t xml:space="preserve">&lt;.01 ***</w:t>
+            </w:r>
+          </w:p>
+        </w:tc>
+        <w:tc>
+          <w:p>
+            <w:pPr>
+              <w:pStyle w:val="Compact"/>
+              <w:jc w:val="left"/>
+            </w:pPr>
+            <w:r>
+              <w:t xml:space="preserve">.30( .30),</w:t>
+            </w:r>
+            <w:r>
+              <w:t xml:space="preserve"> </w:t>
+            </w:r>
+            <m:oMath>
+              <m:r>
+                <m:rPr/>
+                <m:t>p</m:t>
+              </m:r>
+            </m:oMath>
+            <w:r>
+              <w:t xml:space="preserve">=.32</w:t>
+            </w:r>
+          </w:p>
+        </w:tc>
+        <w:tc>
+          <w:p>
+            <w:pPr>
+              <w:pStyle w:val="Compact"/>
+              <w:jc w:val="left"/>
+            </w:pPr>
+            <w:r>
+              <w:t xml:space="preserve">.06( .04),</w:t>
+            </w:r>
+            <w:r>
+              <w:t xml:space="preserve"> </w:t>
+            </w:r>
+            <m:oMath>
+              <m:r>
+                <m:rPr/>
+                <m:t>p</m:t>
+              </m:r>
+            </m:oMath>
+            <w:r>
+              <w:t xml:space="preserve">=.07 .</w:t>
             </w:r>
           </w:p>
         </w:tc>
@@ -12750,18 +12750,18 @@
               <w:jc w:val="center"/>
             </w:pPr>
             <w:r>
-              <w:t xml:space="preserve">285</w:t>
-            </w:r>
-          </w:p>
-        </w:tc>
-        <w:tc>
-          <w:p>
-            <w:pPr>
-              <w:pStyle w:val="Compact"/>
-              <w:jc w:val="left"/>
-            </w:pPr>
-            <w:r>
-              <w:t xml:space="preserve">.29( .09),</w:t>
+              <w:t xml:space="preserve">4208</w:t>
+            </w:r>
+          </w:p>
+        </w:tc>
+        <w:tc>
+          <w:p>
+            <w:pPr>
+              <w:pStyle w:val="Compact"/>
+              <w:jc w:val="left"/>
+            </w:pPr>
+            <w:r>
+              <w:t xml:space="preserve">.33( .02),</w:t>
             </w:r>
             <w:r>
               <w:t xml:space="preserve"> </w:t>
@@ -12784,42 +12784,42 @@
               <w:jc w:val="left"/>
             </w:pPr>
             <w:r>
-              <w:t xml:space="preserve">-.52(1.12),</w:t>
-            </w:r>
-            <w:r>
-              <w:t xml:space="preserve"> </w:t>
-            </w:r>
-            <m:oMath>
-              <m:r>
-                <m:rPr/>
-                <m:t>p</m:t>
-              </m:r>
-            </m:oMath>
-            <w:r>
-              <w:t xml:space="preserve">=.64</w:t>
-            </w:r>
-          </w:p>
-        </w:tc>
-        <w:tc>
-          <w:p>
-            <w:pPr>
-              <w:pStyle w:val="Compact"/>
-              <w:jc w:val="left"/>
-            </w:pPr>
-            <w:r>
-              <w:t xml:space="preserve">.08( .07),</w:t>
-            </w:r>
-            <w:r>
-              <w:t xml:space="preserve"> </w:t>
-            </w:r>
-            <m:oMath>
-              <m:r>
-                <m:rPr/>
-                <m:t>p</m:t>
-              </m:r>
-            </m:oMath>
-            <w:r>
-              <w:t xml:space="preserve">=.22</w:t>
+              <w:t xml:space="preserve">.58( .17),</w:t>
+            </w:r>
+            <w:r>
+              <w:t xml:space="preserve"> </w:t>
+            </w:r>
+            <m:oMath>
+              <m:r>
+                <m:rPr/>
+                <m:t>p</m:t>
+              </m:r>
+            </m:oMath>
+            <w:r>
+              <w:t xml:space="preserve">&lt;.01 ***</w:t>
+            </w:r>
+          </w:p>
+        </w:tc>
+        <w:tc>
+          <w:p>
+            <w:pPr>
+              <w:pStyle w:val="Compact"/>
+              <w:jc w:val="left"/>
+            </w:pPr>
+            <w:r>
+              <w:t xml:space="preserve">.06( .02),</w:t>
+            </w:r>
+            <w:r>
+              <w:t xml:space="preserve"> </w:t>
+            </w:r>
+            <m:oMath>
+              <m:r>
+                <m:rPr/>
+                <m:t>p</m:t>
+              </m:r>
+            </m:oMath>
+            <w:r>
+              <w:t xml:space="preserve">&lt;.01 **</w:t>
             </w:r>
           </w:p>
         </w:tc>
@@ -13555,76 +13555,76 @@
               <w:jc w:val="center"/>
             </w:pPr>
             <w:r>
-              <w:t xml:space="preserve">285</w:t>
-            </w:r>
-          </w:p>
-        </w:tc>
-        <w:tc>
-          <w:p>
-            <w:pPr>
-              <w:pStyle w:val="Compact"/>
-              <w:jc w:val="left"/>
-            </w:pPr>
-            <w:r>
-              <w:t xml:space="preserve">.29( .11),</w:t>
-            </w:r>
-            <w:r>
-              <w:t xml:space="preserve"> </w:t>
-            </w:r>
-            <m:oMath>
-              <m:r>
-                <m:rPr/>
-                <m:t>p</m:t>
-              </m:r>
-            </m:oMath>
-            <w:r>
-              <w:t xml:space="preserve">=.01 *</w:t>
-            </w:r>
-          </w:p>
-        </w:tc>
-        <w:tc>
-          <w:p>
-            <w:pPr>
-              <w:pStyle w:val="Compact"/>
-              <w:jc w:val="left"/>
-            </w:pPr>
-            <w:r>
-              <w:t xml:space="preserve">.58(1.21),</w:t>
-            </w:r>
-            <w:r>
-              <w:t xml:space="preserve"> </w:t>
-            </w:r>
-            <m:oMath>
-              <m:r>
-                <m:rPr/>
-                <m:t>p</m:t>
-              </m:r>
-            </m:oMath>
-            <w:r>
-              <w:t xml:space="preserve">=.63</w:t>
-            </w:r>
-          </w:p>
-        </w:tc>
-        <w:tc>
-          <w:p>
-            <w:pPr>
-              <w:pStyle w:val="Compact"/>
-              <w:jc w:val="left"/>
-            </w:pPr>
-            <w:r>
-              <w:t xml:space="preserve">.14( .06),</w:t>
-            </w:r>
-            <w:r>
-              <w:t xml:space="preserve"> </w:t>
-            </w:r>
-            <m:oMath>
-              <m:r>
-                <m:rPr/>
-                <m:t>p</m:t>
-              </m:r>
-            </m:oMath>
-            <w:r>
-              <w:t xml:space="preserve">=.02 *</w:t>
+              <w:t xml:space="preserve">4208</w:t>
+            </w:r>
+          </w:p>
+        </w:tc>
+        <w:tc>
+          <w:p>
+            <w:pPr>
+              <w:pStyle w:val="Compact"/>
+              <w:jc w:val="left"/>
+            </w:pPr>
+            <w:r>
+              <w:t xml:space="preserve">.34( .04),</w:t>
+            </w:r>
+            <w:r>
+              <w:t xml:space="preserve"> </w:t>
+            </w:r>
+            <m:oMath>
+              <m:r>
+                <m:rPr/>
+                <m:t>p</m:t>
+              </m:r>
+            </m:oMath>
+            <w:r>
+              <w:t xml:space="preserve">&lt;.01 ***</w:t>
+            </w:r>
+          </w:p>
+        </w:tc>
+        <w:tc>
+          <w:p>
+            <w:pPr>
+              <w:pStyle w:val="Compact"/>
+              <w:jc w:val="left"/>
+            </w:pPr>
+            <w:r>
+              <w:t xml:space="preserve">-.23( .21),</w:t>
+            </w:r>
+            <w:r>
+              <w:t xml:space="preserve"> </w:t>
+            </w:r>
+            <m:oMath>
+              <m:r>
+                <m:rPr/>
+                <m:t>p</m:t>
+              </m:r>
+            </m:oMath>
+            <w:r>
+              <w:t xml:space="preserve">=.27</w:t>
+            </w:r>
+          </w:p>
+        </w:tc>
+        <w:tc>
+          <w:p>
+            <w:pPr>
+              <w:pStyle w:val="Compact"/>
+              <w:jc w:val="left"/>
+            </w:pPr>
+            <w:r>
+              <w:t xml:space="preserve">.13( .02),</w:t>
+            </w:r>
+            <w:r>
+              <w:t xml:space="preserve"> </w:t>
+            </w:r>
+            <m:oMath>
+              <m:r>
+                <m:rPr/>
+                <m:t>p</m:t>
+              </m:r>
+            </m:oMath>
+            <w:r>
+              <w:t xml:space="preserve">&lt;.01 ***</w:t>
             </w:r>
           </w:p>
         </w:tc>
@@ -14245,76 +14245,76 @@
               <w:jc w:val="center"/>
             </w:pPr>
             <w:r>
-              <w:t xml:space="preserve">285</w:t>
-            </w:r>
-          </w:p>
-        </w:tc>
-        <w:tc>
-          <w:p>
-            <w:pPr>
-              <w:pStyle w:val="Compact"/>
-              <w:jc w:val="left"/>
-            </w:pPr>
-            <w:r>
-              <w:t xml:space="preserve">.21( .13),</w:t>
-            </w:r>
-            <w:r>
-              <w:t xml:space="preserve"> </w:t>
-            </w:r>
-            <m:oMath>
-              <m:r>
-                <m:rPr/>
-                <m:t>p</m:t>
-              </m:r>
-            </m:oMath>
-            <w:r>
-              <w:t xml:space="preserve">=.12</w:t>
-            </w:r>
-          </w:p>
-        </w:tc>
-        <w:tc>
-          <w:p>
-            <w:pPr>
-              <w:pStyle w:val="Compact"/>
-              <w:jc w:val="left"/>
-            </w:pPr>
-            <w:r>
-              <w:t xml:space="preserve">.13(1.00),</w:t>
-            </w:r>
-            <w:r>
-              <w:t xml:space="preserve"> </w:t>
-            </w:r>
-            <m:oMath>
-              <m:r>
-                <m:rPr/>
-                <m:t>p</m:t>
-              </m:r>
-            </m:oMath>
-            <w:r>
-              <w:t xml:space="preserve">=.90</w:t>
-            </w:r>
-          </w:p>
-        </w:tc>
-        <w:tc>
-          <w:p>
-            <w:pPr>
-              <w:pStyle w:val="Compact"/>
-              <w:jc w:val="left"/>
-            </w:pPr>
-            <w:r>
-              <w:t xml:space="preserve">.02( .05),</w:t>
-            </w:r>
-            <w:r>
-              <w:t xml:space="preserve"> </w:t>
-            </w:r>
-            <m:oMath>
-              <m:r>
-                <m:rPr/>
-                <m:t>p</m:t>
-              </m:r>
-            </m:oMath>
-            <w:r>
-              <w:t xml:space="preserve">=.72</w:t>
+              <w:t xml:space="preserve">4208</w:t>
+            </w:r>
+          </w:p>
+        </w:tc>
+        <w:tc>
+          <w:p>
+            <w:pPr>
+              <w:pStyle w:val="Compact"/>
+              <w:jc w:val="left"/>
+            </w:pPr>
+            <w:r>
+              <w:t xml:space="preserve">.26( .04),</w:t>
+            </w:r>
+            <w:r>
+              <w:t xml:space="preserve"> </w:t>
+            </w:r>
+            <m:oMath>
+              <m:r>
+                <m:rPr/>
+                <m:t>p</m:t>
+              </m:r>
+            </m:oMath>
+            <w:r>
+              <w:t xml:space="preserve">&lt;.01 ***</w:t>
+            </w:r>
+          </w:p>
+        </w:tc>
+        <w:tc>
+          <w:p>
+            <w:pPr>
+              <w:pStyle w:val="Compact"/>
+              <w:jc w:val="left"/>
+            </w:pPr>
+            <w:r>
+              <w:t xml:space="preserve">-.05( .21),</w:t>
+            </w:r>
+            <w:r>
+              <w:t xml:space="preserve"> </w:t>
+            </w:r>
+            <m:oMath>
+              <m:r>
+                <m:rPr/>
+                <m:t>p</m:t>
+              </m:r>
+            </m:oMath>
+            <w:r>
+              <w:t xml:space="preserve">=.82</w:t>
+            </w:r>
+          </w:p>
+        </w:tc>
+        <w:tc>
+          <w:p>
+            <w:pPr>
+              <w:pStyle w:val="Compact"/>
+              <w:jc w:val="left"/>
+            </w:pPr>
+            <w:r>
+              <w:t xml:space="preserve">.10( .02),</w:t>
+            </w:r>
+            <w:r>
+              <w:t xml:space="preserve"> </w:t>
+            </w:r>
+            <m:oMath>
+              <m:r>
+                <m:rPr/>
+                <m:t>p</m:t>
+              </m:r>
+            </m:oMath>
+            <w:r>
+              <w:t xml:space="preserve">&lt;.01 ***</w:t>
             </w:r>
           </w:p>
         </w:tc>
@@ -15151,7 +15151,7 @@
         <w:rPr>
           <w:rStyle w:val="VerbatimChar"/>
         </w:rPr>
-        <w:t xml:space="preserve">Report rendered by koval_000 at 2016-11-07, 13:45 -0500</w:t>
+        <w:t xml:space="preserve">Report rendered by koval_000 at 2016-11-11, 11:34 -0500</w:t>
       </w:r>
     </w:p>
     <w:p>
@@ -15270,7 +15270,7 @@
         <w:rPr>
           <w:rStyle w:val="VerbatimChar"/>
         </w:rPr>
-        <w:t xml:space="preserve">[1] knitr_1.14                IalsaSynthesis_0.1.8.9000 MplusAutomation_0.6-4     ggplot2_2.1.0            </w:t>
+        <w:t xml:space="preserve">[1] knitr_1.14                ggplot2_2.1.0             IalsaSynthesis_0.1.8.9000 MplusAutomation_0.6-4    </w:t>
       </w:r>
       <w:r>
         <w:br w:type="textWrapping"/>
@@ -15333,7 +15333,7 @@
         <w:rPr>
           <w:rStyle w:val="VerbatimChar"/>
         </w:rPr>
-        <w:t xml:space="preserve">[19] htmlwidgets_0.7  grid_3.3.1       DT_0.2           R6_2.2.0         rmarkdown_1.1    gsubfn_0.6-6    </w:t>
+        <w:t xml:space="preserve">[19] htmlwidgets_0.7  grid_3.3.1       DT_0.2           R6_2.2.0         gsubfn_0.6-6     rmarkdown_1.1   </w:t>
       </w:r>
       <w:r>
         <w:br w:type="textWrapping"/>
@@ -15342,7 +15342,7 @@
         <w:rPr>
           <w:rStyle w:val="VerbatimChar"/>
         </w:rPr>
-        <w:t xml:space="preserve">[25] pander_0.6.0     tidyr_0.6.0      readr_1.0.0      scales_0.4.0     htmltools_0.3.5  rsconnect_0.5   </w:t>
+        <w:t xml:space="preserve">[25] pander_0.6.0     tidyr_0.6.0      readr_1.0.0      scales_0.4.1     htmltools_0.3.5  rsconnect_0.5   </w:t>
       </w:r>
       <w:r>
         <w:br w:type="textWrapping"/>
@@ -15351,7 +15351,7 @@
         <w:rPr>
           <w:rStyle w:val="VerbatimChar"/>
         </w:rPr>
-        <w:t xml:space="preserve">[31] assertthat_0.1   testit_0.5       colorspace_1.2-7 xtable_1.8-2     stringi_1.1.2    lazyeval_0.2.0  </w:t>
+        <w:t xml:space="preserve">[31] assertthat_0.1   testit_0.5       xtable_1.8-2     colorspace_1.2-7 stringi_1.1.2    lazyeval_0.2.0  </w:t>
       </w:r>
       <w:r>
         <w:br w:type="textWrapping"/>
@@ -15360,7 +15360,7 @@
         <w:rPr>
           <w:rStyle w:val="VerbatimChar"/>
         </w:rPr>
-        <w:t xml:space="preserve">[37] munsell_0.4.3    markdown_0.7.7  </w:t>
+        <w:t xml:space="preserve">[37] munsell_0.4.3   </w:t>
       </w:r>
     </w:p>
     <w:sectPr/>
@@ -15471,7 +15471,7 @@
     </w:lvl>
   </w:abstractNum>
   <w:abstractNum w:abstractNumId="990">
-    <w:nsid w:val="eebca91d"/>
+    <w:nsid w:val="b0772d49"/>
     <w:multiLevelType w:val="multilevel"/>
     <w:lvl w:ilvl="0">
       <w:numFmt w:val="bullet"/>

</xml_diff>